<commit_message>
Before changing to new binary exposure search algorithm
</commit_message>
<xml_diff>
--- a/Client_Server_API.docx
+++ b/Client_Server_API.docx
@@ -4,6 +4,7 @@
   <w:body>
     <w:p>
       <w:pPr>
+        <w:spacing w:after="0"/>
         <w:jc w:val="center"/>
         <w:rPr>
           <w:b/>
@@ -15,13 +16,107 @@
           <w:b/>
           <w:sz w:val="28"/>
         </w:rPr>
-        <w:t>Client/Server interface for camera and spectrometer (and others later)</w:t>
+        <w:t>Client/Server interface</w:t>
+      </w:r>
+      <w:r>
+        <w:rPr>
+          <w:b/>
+          <w:sz w:val="28"/>
+        </w:rPr>
+        <w:t>s</w:t>
+      </w:r>
+      <w:r>
+        <w:rPr>
+          <w:b/>
+          <w:sz w:val="28"/>
+        </w:rPr>
+        <w:t xml:space="preserve"> for </w:t>
+      </w:r>
+      <w:proofErr w:type="spellStart"/>
+      <w:r>
+        <w:rPr>
+          <w:b/>
+          <w:sz w:val="28"/>
+        </w:rPr>
+        <w:t>LasGo</w:t>
+      </w:r>
+      <w:proofErr w:type="spellEnd"/>
+      <w:r>
+        <w:rPr>
+          <w:b/>
+          <w:sz w:val="28"/>
+        </w:rPr>
+        <w:t xml:space="preserve">, </w:t>
+      </w:r>
+      <w:proofErr w:type="spellStart"/>
+      <w:r>
+        <w:rPr>
+          <w:b/>
+          <w:sz w:val="28"/>
+        </w:rPr>
+        <w:t>DCx</w:t>
+      </w:r>
+      <w:proofErr w:type="spellEnd"/>
+      <w:r>
+        <w:rPr>
+          <w:b/>
+          <w:sz w:val="28"/>
+        </w:rPr>
+        <w:t xml:space="preserve"> </w:t>
+      </w:r>
+      <w:r>
+        <w:rPr>
+          <w:b/>
+          <w:sz w:val="28"/>
+        </w:rPr>
+        <w:t>camera</w:t>
+      </w:r>
+      <w:r>
+        <w:rPr>
+          <w:b/>
+          <w:sz w:val="28"/>
+        </w:rPr>
+        <w:t xml:space="preserve">, and </w:t>
+      </w:r>
+      <w:proofErr w:type="spellStart"/>
+      <w:r>
+        <w:rPr>
+          <w:b/>
+          <w:sz w:val="28"/>
+        </w:rPr>
+        <w:t>OceanOptics</w:t>
+      </w:r>
+      <w:proofErr w:type="spellEnd"/>
+      <w:r>
+        <w:rPr>
+          <w:b/>
+          <w:sz w:val="28"/>
+        </w:rPr>
+        <w:t xml:space="preserve"> </w:t>
+      </w:r>
+      <w:r>
+        <w:rPr>
+          <w:b/>
+          <w:sz w:val="28"/>
+        </w:rPr>
+        <w:t xml:space="preserve">spectrometer </w:t>
       </w:r>
     </w:p>
     <w:p>
       <w:pPr>
         <w:jc w:val="center"/>
-      </w:pPr>
+        <w:rPr>
+          <w:b/>
+          <w:sz w:val="28"/>
+        </w:rPr>
+      </w:pPr>
+      <w:r>
+        <w:rPr>
+          <w:b/>
+          <w:sz w:val="28"/>
+        </w:rPr>
+        <w:t>(and others later)</w:t>
+      </w:r>
     </w:p>
     <w:p>
       <w:r>
@@ -646,10 +741,7 @@
       </w:r>
       <w:proofErr w:type="spellEnd"/>
       <w:r>
-        <w:t xml:space="preserve">: </w:t>
-      </w:r>
-      <w:r>
-        <w:t>if no error, will be same as the request msg.  If it does not match, consider as a fatal error.</w:t>
+        <w:t>: if no error, will be same as the request msg.  If it does not match, consider as a fatal error.</w:t>
       </w:r>
     </w:p>
     <w:p>
@@ -669,16 +761,7 @@
       </w:r>
       <w:proofErr w:type="spellEnd"/>
       <w:r>
-        <w:t xml:space="preserve">: </w:t>
-      </w:r>
-      <w:r>
-        <w:t xml:space="preserve">returned </w:t>
-      </w:r>
-      <w:r>
-        <w:t>identifier associated with the command</w:t>
-      </w:r>
-      <w:r>
-        <w:t xml:space="preserve"> (for queued requests eventually)</w:t>
+        <w:t>: returned identifier associated with the command (for queued requests eventually)</w:t>
       </w:r>
     </w:p>
     <w:p>
@@ -698,22 +781,7 @@
       </w:r>
       <w:proofErr w:type="spellEnd"/>
       <w:r>
-        <w:t xml:space="preserve">: return code from command.  0 </w:t>
-      </w:r>
-      <w:r>
-        <w:t>if</w:t>
-      </w:r>
-      <w:r>
-        <w:t xml:space="preserve"> success</w:t>
-      </w:r>
-      <w:r>
-        <w:t xml:space="preserve">ful except for </w:t>
-      </w:r>
-      <w:r>
-        <w:t>DCX_QUERY_VERSION</w:t>
-      </w:r>
-      <w:r>
-        <w:t xml:space="preserve"> (then version #)</w:t>
+        <w:t>: return code from command.  0 if successful except for DCX_QUERY_VERSION (then version #)</w:t>
       </w:r>
     </w:p>
     <w:p>
@@ -733,10 +801,7 @@
       </w:r>
       <w:proofErr w:type="spellEnd"/>
       <w:r>
-        <w:t xml:space="preserve">: length (in bytes) of associated data </w:t>
-      </w:r>
-      <w:r>
-        <w:t xml:space="preserve">that will immediately follow.  Client should allocate a buffer and </w:t>
+        <w:t xml:space="preserve">: length (in bytes) of associated data that will immediately follow.  Client should allocate a buffer and </w:t>
       </w:r>
       <w:proofErr w:type="spellStart"/>
       <w:proofErr w:type="gramStart"/>
@@ -1687,565 +1752,550 @@
         <w:rPr>
           <w:b/>
         </w:rPr>
-        <w:t>GET_IMAGE_INFO</w:t>
-      </w:r>
-      <w:r>
-        <w:rPr>
-          <w:b/>
-        </w:rPr>
-        <w:t xml:space="preserve">: </w:t>
+        <w:t xml:space="preserve">GET_IMAGE_INFO: </w:t>
+      </w:r>
+      <w:r>
+        <w:t xml:space="preserve">No parameters.  Returns a structure describing the acquisition parameters.  The data is persistent on the server until a subsequent DCX_ACQUIRE_IMAGE command.  Note that the </w:t>
+      </w:r>
+      <w:proofErr w:type="spellStart"/>
+      <w:r>
+        <w:t>memory_pitch</w:t>
+      </w:r>
+      <w:proofErr w:type="spellEnd"/>
+      <w:r>
+        <w:t xml:space="preserve"> element is critical; this is the byte spacing between subsequent rows of the image, with potential for padding at the end of each line for memory alignment.</w:t>
+      </w:r>
+    </w:p>
+    <w:p>
+      <w:pPr>
+        <w:spacing w:after="0" w:line="240" w:lineRule="auto"/>
+        <w:ind w:left="1440"/>
+        <w:rPr>
+          <w:rFonts w:ascii="Helvetica" w:hAnsi="Helvetica"/>
+        </w:rPr>
+      </w:pPr>
+      <w:r>
+        <w:rPr>
+          <w:rFonts w:ascii="Helvetica" w:hAnsi="Helvetica"/>
+        </w:rPr>
+        <w:t xml:space="preserve">#pragma </w:t>
+      </w:r>
+      <w:proofErr w:type="gramStart"/>
+      <w:r>
+        <w:rPr>
+          <w:rFonts w:ascii="Helvetica" w:hAnsi="Helvetica"/>
+        </w:rPr>
+        <w:t>pack(</w:t>
+      </w:r>
+      <w:proofErr w:type="gramEnd"/>
+      <w:r>
+        <w:rPr>
+          <w:rFonts w:ascii="Helvetica" w:hAnsi="Helvetica"/>
+        </w:rPr>
+        <w:t>4)</w:t>
+      </w:r>
+    </w:p>
+    <w:p>
+      <w:pPr>
+        <w:spacing w:after="0" w:line="240" w:lineRule="auto"/>
+        <w:ind w:left="1440"/>
+        <w:rPr>
+          <w:rFonts w:ascii="Helvetica" w:hAnsi="Helvetica"/>
+        </w:rPr>
+      </w:pPr>
+      <w:proofErr w:type="spellStart"/>
+      <w:r>
+        <w:rPr>
+          <w:rFonts w:ascii="Helvetica" w:hAnsi="Helvetica"/>
+        </w:rPr>
+        <w:t>typedef</w:t>
+      </w:r>
+      <w:proofErr w:type="spellEnd"/>
+      <w:r>
+        <w:rPr>
+          <w:rFonts w:ascii="Helvetica" w:hAnsi="Helvetica"/>
+        </w:rPr>
+        <w:t xml:space="preserve"> </w:t>
+      </w:r>
+      <w:proofErr w:type="spellStart"/>
+      <w:r>
+        <w:rPr>
+          <w:rFonts w:ascii="Helvetica" w:hAnsi="Helvetica"/>
+        </w:rPr>
+        <w:t>struct</w:t>
+      </w:r>
+      <w:proofErr w:type="spellEnd"/>
+      <w:r>
+        <w:rPr>
+          <w:rFonts w:ascii="Helvetica" w:hAnsi="Helvetica"/>
+        </w:rPr>
+        <w:t xml:space="preserve"> _DCX_IMAGE_INFO {</w:t>
+      </w:r>
+    </w:p>
+    <w:p>
+      <w:pPr>
+        <w:spacing w:after="0" w:line="240" w:lineRule="auto"/>
+        <w:ind w:left="1440"/>
+        <w:rPr>
+          <w:rFonts w:ascii="Helvetica" w:hAnsi="Helvetica"/>
+        </w:rPr>
+      </w:pPr>
+      <w:r>
+        <w:rPr>
+          <w:rFonts w:ascii="Helvetica" w:hAnsi="Helvetica"/>
+        </w:rPr>
+        <w:tab/>
+        <w:t>uint32_t width, height;</w:t>
+      </w:r>
+      <w:r>
+        <w:rPr>
+          <w:rFonts w:ascii="Helvetica" w:hAnsi="Helvetica"/>
+        </w:rPr>
+        <w:tab/>
+      </w:r>
+      <w:r>
+        <w:rPr>
+          <w:rFonts w:ascii="Helvetica" w:hAnsi="Helvetica"/>
+        </w:rPr>
+        <w:tab/>
+        <w:t>/* Image width and height */</w:t>
+      </w:r>
+    </w:p>
+    <w:p>
+      <w:pPr>
+        <w:spacing w:after="0" w:line="240" w:lineRule="auto"/>
+        <w:ind w:left="1440"/>
+        <w:rPr>
+          <w:rFonts w:ascii="Helvetica" w:hAnsi="Helvetica"/>
+        </w:rPr>
+      </w:pPr>
+      <w:r>
+        <w:rPr>
+          <w:rFonts w:ascii="Helvetica" w:hAnsi="Helvetica"/>
+        </w:rPr>
+        <w:tab/>
+        <w:t xml:space="preserve">uint32_t </w:t>
+      </w:r>
+      <w:proofErr w:type="spellStart"/>
+      <w:r>
+        <w:rPr>
+          <w:rFonts w:ascii="Helvetica" w:hAnsi="Helvetica"/>
+        </w:rPr>
+        <w:t>memory_pitch</w:t>
+      </w:r>
+      <w:proofErr w:type="spellEnd"/>
+      <w:r>
+        <w:rPr>
+          <w:rFonts w:ascii="Helvetica" w:hAnsi="Helvetica"/>
+        </w:rPr>
+        <w:t>;</w:t>
+      </w:r>
+      <w:r>
+        <w:rPr>
+          <w:rFonts w:ascii="Helvetica" w:hAnsi="Helvetica"/>
+        </w:rPr>
+        <w:tab/>
+        <w:t>/* Bytes between each row (allocate pitch*height) */</w:t>
+      </w:r>
+    </w:p>
+    <w:p>
+      <w:pPr>
+        <w:spacing w:after="0" w:line="240" w:lineRule="auto"/>
+        <w:ind w:left="1440"/>
+        <w:rPr>
+          <w:rFonts w:ascii="Helvetica" w:hAnsi="Helvetica"/>
+        </w:rPr>
+      </w:pPr>
+      <w:r>
+        <w:rPr>
+          <w:rFonts w:ascii="Helvetica" w:hAnsi="Helvetica"/>
+        </w:rPr>
+        <w:tab/>
+        <w:t>double exposure;</w:t>
+      </w:r>
+      <w:r>
+        <w:rPr>
+          <w:rFonts w:ascii="Helvetica" w:hAnsi="Helvetica"/>
+        </w:rPr>
+        <w:tab/>
+      </w:r>
+      <w:r>
+        <w:rPr>
+          <w:rFonts w:ascii="Helvetica" w:hAnsi="Helvetica"/>
+        </w:rPr>
+        <w:tab/>
+        <w:t>/* Current exposure (</w:t>
+      </w:r>
+      <w:proofErr w:type="spellStart"/>
+      <w:r>
+        <w:rPr>
+          <w:rFonts w:ascii="Helvetica" w:hAnsi="Helvetica"/>
+        </w:rPr>
+        <w:t>ms</w:t>
+      </w:r>
+      <w:proofErr w:type="spellEnd"/>
+      <w:r>
+        <w:rPr>
+          <w:rFonts w:ascii="Helvetica" w:hAnsi="Helvetica"/>
+        </w:rPr>
+        <w:t>) */</w:t>
+      </w:r>
+    </w:p>
+    <w:p>
+      <w:pPr>
+        <w:spacing w:after="0" w:line="240" w:lineRule="auto"/>
+        <w:ind w:left="1440"/>
+        <w:rPr>
+          <w:rFonts w:ascii="Helvetica" w:hAnsi="Helvetica"/>
+        </w:rPr>
+      </w:pPr>
+      <w:r>
+        <w:rPr>
+          <w:rFonts w:ascii="Helvetica" w:hAnsi="Helvetica"/>
+        </w:rPr>
+        <w:tab/>
+        <w:t>double gamma;</w:t>
+      </w:r>
+      <w:r>
+        <w:rPr>
+          <w:rFonts w:ascii="Helvetica" w:hAnsi="Helvetica"/>
+        </w:rPr>
+        <w:tab/>
+      </w:r>
+      <w:r>
+        <w:rPr>
+          <w:rFonts w:ascii="Helvetica" w:hAnsi="Helvetica"/>
+        </w:rPr>
+        <w:tab/>
+        <w:t>/* Gamma value */</w:t>
+      </w:r>
+    </w:p>
+    <w:p>
+      <w:pPr>
+        <w:spacing w:after="0" w:line="240" w:lineRule="auto"/>
+        <w:ind w:left="1440"/>
+        <w:rPr>
+          <w:rFonts w:ascii="Helvetica" w:hAnsi="Helvetica"/>
+        </w:rPr>
+      </w:pPr>
+      <w:r>
+        <w:rPr>
+          <w:rFonts w:ascii="Helvetica" w:hAnsi="Helvetica"/>
+        </w:rPr>
+        <w:tab/>
+        <w:t xml:space="preserve">uint32_t </w:t>
+      </w:r>
+      <w:proofErr w:type="spellStart"/>
+      <w:r>
+        <w:rPr>
+          <w:rFonts w:ascii="Helvetica" w:hAnsi="Helvetica"/>
+        </w:rPr>
+        <w:t>master_gain</w:t>
+      </w:r>
+      <w:proofErr w:type="spellEnd"/>
+      <w:r>
+        <w:rPr>
+          <w:rFonts w:ascii="Helvetica" w:hAnsi="Helvetica"/>
+        </w:rPr>
+        <w:t>;</w:t>
+      </w:r>
+      <w:r>
+        <w:rPr>
+          <w:rFonts w:ascii="Helvetica" w:hAnsi="Helvetica"/>
+        </w:rPr>
+        <w:tab/>
+      </w:r>
+      <w:r>
+        <w:rPr>
+          <w:rFonts w:ascii="Helvetica" w:hAnsi="Helvetica"/>
+        </w:rPr>
+        <w:tab/>
+        <w:t>/* Gains in non-linear range [0,100] */</w:t>
+      </w:r>
+    </w:p>
+    <w:p>
+      <w:pPr>
+        <w:spacing w:after="0" w:line="240" w:lineRule="auto"/>
+        <w:ind w:left="1440"/>
+        <w:rPr>
+          <w:rFonts w:ascii="Helvetica" w:hAnsi="Helvetica"/>
+        </w:rPr>
+      </w:pPr>
+      <w:r>
+        <w:rPr>
+          <w:rFonts w:ascii="Helvetica" w:hAnsi="Helvetica"/>
+        </w:rPr>
+        <w:tab/>
+        <w:t xml:space="preserve">uint32_t </w:t>
+      </w:r>
+      <w:proofErr w:type="spellStart"/>
+      <w:r>
+        <w:rPr>
+          <w:rFonts w:ascii="Helvetica" w:hAnsi="Helvetica"/>
+        </w:rPr>
+        <w:t>red_gain</w:t>
+      </w:r>
+      <w:proofErr w:type="spellEnd"/>
+      <w:r>
+        <w:rPr>
+          <w:rFonts w:ascii="Helvetica" w:hAnsi="Helvetica"/>
+        </w:rPr>
+        <w:t xml:space="preserve">, </w:t>
+      </w:r>
+      <w:proofErr w:type="spellStart"/>
+      <w:r>
+        <w:rPr>
+          <w:rFonts w:ascii="Helvetica" w:hAnsi="Helvetica"/>
+        </w:rPr>
+        <w:t>green_gain</w:t>
+      </w:r>
+      <w:proofErr w:type="spellEnd"/>
+      <w:r>
+        <w:rPr>
+          <w:rFonts w:ascii="Helvetica" w:hAnsi="Helvetica"/>
+        </w:rPr>
+        <w:t xml:space="preserve">, </w:t>
+      </w:r>
+      <w:proofErr w:type="spellStart"/>
+      <w:r>
+        <w:rPr>
+          <w:rFonts w:ascii="Helvetica" w:hAnsi="Helvetica"/>
+        </w:rPr>
+        <w:t>blue_gain</w:t>
+      </w:r>
+      <w:proofErr w:type="spellEnd"/>
+      <w:r>
+        <w:rPr>
+          <w:rFonts w:ascii="Helvetica" w:hAnsi="Helvetica"/>
+        </w:rPr>
+        <w:t>;</w:t>
+      </w:r>
+    </w:p>
+    <w:p>
+      <w:pPr>
+        <w:spacing w:after="0" w:line="240" w:lineRule="auto"/>
+        <w:ind w:left="1440"/>
+        <w:rPr>
+          <w:rFonts w:ascii="Helvetica" w:hAnsi="Helvetica"/>
+        </w:rPr>
+      </w:pPr>
+      <w:r>
+        <w:rPr>
+          <w:rFonts w:ascii="Helvetica" w:hAnsi="Helvetica"/>
+        </w:rPr>
+        <w:tab/>
+        <w:t xml:space="preserve">uint32_t </w:t>
+      </w:r>
+      <w:proofErr w:type="spellStart"/>
+      <w:r>
+        <w:rPr>
+          <w:rFonts w:ascii="Helvetica" w:hAnsi="Helvetica"/>
+        </w:rPr>
+        <w:t>color_correction</w:t>
+      </w:r>
+      <w:proofErr w:type="spellEnd"/>
+      <w:r>
+        <w:rPr>
+          <w:rFonts w:ascii="Helvetica" w:hAnsi="Helvetica"/>
+        </w:rPr>
+        <w:t>;</w:t>
+      </w:r>
+      <w:r>
+        <w:rPr>
+          <w:rFonts w:ascii="Helvetica" w:hAnsi="Helvetica"/>
+        </w:rPr>
+        <w:tab/>
+        <w:t xml:space="preserve">/* 0,1,2,4,8 </w:t>
+      </w:r>
+      <w:r>
+        <w:rPr>
+          <w:rFonts w:ascii="Helvetica" w:hAnsi="Helvetica"/>
+        </w:rPr>
+        <w:t>==&gt;</w:t>
+      </w:r>
+      <w:r>
+        <w:rPr>
+          <w:rFonts w:ascii="Helvetica" w:hAnsi="Helvetica"/>
+        </w:rPr>
+        <w:t xml:space="preserve"> disable, enable, BG40, HQ, IR Auto */</w:t>
+      </w:r>
+    </w:p>
+    <w:p>
+      <w:pPr>
+        <w:spacing w:after="0" w:line="240" w:lineRule="auto"/>
+        <w:ind w:left="1440"/>
+        <w:rPr>
+          <w:rFonts w:ascii="Helvetica" w:hAnsi="Helvetica"/>
+        </w:rPr>
+      </w:pPr>
+      <w:r>
+        <w:rPr>
+          <w:rFonts w:ascii="Helvetica" w:hAnsi="Helvetica"/>
+        </w:rPr>
+        <w:tab/>
+        <w:t xml:space="preserve">double </w:t>
+      </w:r>
+      <w:proofErr w:type="spellStart"/>
+      <w:r>
+        <w:rPr>
+          <w:rFonts w:ascii="Helvetica" w:hAnsi="Helvetica"/>
+        </w:rPr>
+        <w:t>color_correction_factor</w:t>
+      </w:r>
+      <w:proofErr w:type="spellEnd"/>
+      <w:r>
+        <w:rPr>
+          <w:rFonts w:ascii="Helvetica" w:hAnsi="Helvetica"/>
+        </w:rPr>
+        <w:t>;</w:t>
+      </w:r>
+    </w:p>
+    <w:p>
+      <w:pPr>
+        <w:spacing w:after="0" w:line="240" w:lineRule="auto"/>
+        <w:ind w:left="1440"/>
+        <w:rPr>
+          <w:rFonts w:ascii="Helvetica" w:hAnsi="Helvetica"/>
+        </w:rPr>
+      </w:pPr>
+      <w:r>
+        <w:rPr>
+          <w:rFonts w:ascii="Helvetica" w:hAnsi="Helvetica"/>
+        </w:rPr>
+        <w:tab/>
+        <w:t xml:space="preserve">uint32_t </w:t>
+      </w:r>
+      <w:proofErr w:type="spellStart"/>
+      <w:r>
+        <w:rPr>
+          <w:rFonts w:ascii="Helvetica" w:hAnsi="Helvetica"/>
+        </w:rPr>
+        <w:t>red_saturate</w:t>
+      </w:r>
+      <w:proofErr w:type="spellEnd"/>
+      <w:r>
+        <w:rPr>
+          <w:rFonts w:ascii="Helvetica" w:hAnsi="Helvetica"/>
+        </w:rPr>
+        <w:t xml:space="preserve">, </w:t>
+      </w:r>
+      <w:proofErr w:type="spellStart"/>
+      <w:r>
+        <w:rPr>
+          <w:rFonts w:ascii="Helvetica" w:hAnsi="Helvetica"/>
+        </w:rPr>
+        <w:t>green_saturate</w:t>
+      </w:r>
+      <w:proofErr w:type="spellEnd"/>
+      <w:r>
+        <w:rPr>
+          <w:rFonts w:ascii="Helvetica" w:hAnsi="Helvetica"/>
+        </w:rPr>
+        <w:t xml:space="preserve">, </w:t>
+      </w:r>
+      <w:proofErr w:type="spellStart"/>
+      <w:r>
+        <w:rPr>
+          <w:rFonts w:ascii="Helvetica" w:hAnsi="Helvetica"/>
+        </w:rPr>
+        <w:t>blue_saturate</w:t>
+      </w:r>
+      <w:proofErr w:type="spellEnd"/>
+      <w:r>
+        <w:rPr>
+          <w:rFonts w:ascii="Helvetica" w:hAnsi="Helvetica"/>
+        </w:rPr>
+        <w:t>;</w:t>
+      </w:r>
+      <w:r>
+        <w:rPr>
+          <w:rFonts w:ascii="Helvetica" w:hAnsi="Helvetica"/>
+        </w:rPr>
+        <w:tab/>
+        <w:t>/* Number saturated pixels */</w:t>
+      </w:r>
+    </w:p>
+    <w:p>
+      <w:pPr>
+        <w:spacing w:after="0" w:line="240" w:lineRule="auto"/>
+        <w:ind w:left="1440"/>
+        <w:rPr>
+          <w:rFonts w:ascii="Helvetica" w:hAnsi="Helvetica"/>
+        </w:rPr>
+      </w:pPr>
+      <w:r>
+        <w:rPr>
+          <w:rFonts w:ascii="Helvetica" w:hAnsi="Helvetica"/>
+        </w:rPr>
+        <w:t>} DCX_IMAGE_INFO;</w:t>
+      </w:r>
+    </w:p>
+    <w:p>
+      <w:pPr>
+        <w:spacing w:after="0" w:line="240" w:lineRule="auto"/>
+        <w:ind w:left="1440"/>
+        <w:rPr>
+          <w:rFonts w:ascii="Helvetica" w:hAnsi="Helvetica"/>
+        </w:rPr>
+      </w:pPr>
+      <w:r>
+        <w:rPr>
+          <w:rFonts w:ascii="Helvetica" w:hAnsi="Helvetica"/>
+        </w:rPr>
+        <w:t xml:space="preserve">#pragma </w:t>
+      </w:r>
+      <w:proofErr w:type="gramStart"/>
+      <w:r>
+        <w:rPr>
+          <w:rFonts w:ascii="Helvetica" w:hAnsi="Helvetica"/>
+        </w:rPr>
+        <w:t>pack(</w:t>
+      </w:r>
+      <w:proofErr w:type="gramEnd"/>
+      <w:r>
+        <w:rPr>
+          <w:rFonts w:ascii="Helvetica" w:hAnsi="Helvetica"/>
+        </w:rPr>
+        <w:t>)</w:t>
+      </w:r>
+    </w:p>
+    <w:p>
+      <w:pPr>
+        <w:spacing w:after="0" w:line="240" w:lineRule="auto"/>
+        <w:ind w:left="720"/>
+        <w:rPr>
+          <w:rFonts w:ascii="Helvetica" w:hAnsi="Helvetica"/>
+        </w:rPr>
+      </w:pPr>
+    </w:p>
+    <w:p>
+      <w:pPr>
+        <w:ind w:left="720"/>
+      </w:pPr>
+      <w:r>
+        <w:rPr>
+          <w:b/>
+        </w:rPr>
+        <w:t>DCX_</w:t>
+      </w:r>
+      <w:r>
+        <w:rPr>
+          <w:b/>
+        </w:rPr>
+        <w:t xml:space="preserve">GET_IMAGE_DATA: </w:t>
       </w:r>
       <w:r>
         <w:t xml:space="preserve">No parameters.  </w:t>
       </w:r>
       <w:r>
-        <w:t xml:space="preserve">Returns a structure describing the acquisition parameters.  The data is persistent on the server until a subsequent DCX_ACQUIRE_IMAGE command.  Note that the </w:t>
-      </w:r>
-      <w:proofErr w:type="spellStart"/>
-      <w:r>
-        <w:t>memory_pitch</w:t>
-      </w:r>
-      <w:proofErr w:type="spellEnd"/>
-      <w:r>
-        <w:t xml:space="preserve"> element is critical; this is the byte spacing between subsequent rows of the image, with potential for padding at the end of each line for memory alignment.</w:t>
-      </w:r>
-    </w:p>
-    <w:p>
-      <w:pPr>
-        <w:spacing w:after="0" w:line="240" w:lineRule="auto"/>
-        <w:ind w:left="1440"/>
-        <w:rPr>
-          <w:rFonts w:ascii="Helvetica" w:hAnsi="Helvetica"/>
-        </w:rPr>
-      </w:pPr>
-      <w:r>
-        <w:rPr>
-          <w:rFonts w:ascii="Helvetica" w:hAnsi="Helvetica"/>
-        </w:rPr>
-        <w:t xml:space="preserve">#pragma </w:t>
+        <w:t xml:space="preserve">Returns a very large second </w:t>
       </w:r>
       <w:proofErr w:type="gramStart"/>
       <w:r>
-        <w:rPr>
-          <w:rFonts w:ascii="Helvetica" w:hAnsi="Helvetica"/>
-        </w:rPr>
-        <w:t>pack(</w:t>
+        <w:t>send(</w:t>
       </w:r>
       <w:proofErr w:type="gramEnd"/>
       <w:r>
-        <w:rPr>
-          <w:rFonts w:ascii="Helvetica" w:hAnsi="Helvetica"/>
-        </w:rPr>
-        <w:t>4)</w:t>
-      </w:r>
-    </w:p>
-    <w:p>
-      <w:pPr>
-        <w:spacing w:after="0" w:line="240" w:lineRule="auto"/>
-        <w:ind w:left="1440"/>
-        <w:rPr>
-          <w:rFonts w:ascii="Helvetica" w:hAnsi="Helvetica"/>
-        </w:rPr>
-      </w:pPr>
-      <w:proofErr w:type="spellStart"/>
-      <w:r>
-        <w:rPr>
-          <w:rFonts w:ascii="Helvetica" w:hAnsi="Helvetica"/>
-        </w:rPr>
-        <w:t>typedef</w:t>
-      </w:r>
-      <w:proofErr w:type="spellEnd"/>
-      <w:r>
-        <w:rPr>
-          <w:rFonts w:ascii="Helvetica" w:hAnsi="Helvetica"/>
-        </w:rPr>
-        <w:t xml:space="preserve"> </w:t>
-      </w:r>
-      <w:proofErr w:type="spellStart"/>
-      <w:r>
-        <w:rPr>
-          <w:rFonts w:ascii="Helvetica" w:hAnsi="Helvetica"/>
-        </w:rPr>
-        <w:t>struct</w:t>
-      </w:r>
-      <w:proofErr w:type="spellEnd"/>
-      <w:r>
-        <w:rPr>
-          <w:rFonts w:ascii="Helvetica" w:hAnsi="Helvetica"/>
-        </w:rPr>
-        <w:t xml:space="preserve"> _DCX_IMAGE_INFO {</w:t>
-      </w:r>
-    </w:p>
-    <w:p>
-      <w:pPr>
-        <w:spacing w:after="0" w:line="240" w:lineRule="auto"/>
-        <w:ind w:left="1440"/>
-        <w:rPr>
-          <w:rFonts w:ascii="Helvetica" w:hAnsi="Helvetica"/>
-        </w:rPr>
-      </w:pPr>
-      <w:r>
-        <w:rPr>
-          <w:rFonts w:ascii="Helvetica" w:hAnsi="Helvetica"/>
-        </w:rPr>
-        <w:tab/>
-        <w:t>uint32_t width, height;</w:t>
-      </w:r>
-      <w:r>
-        <w:rPr>
-          <w:rFonts w:ascii="Helvetica" w:hAnsi="Helvetica"/>
-        </w:rPr>
-        <w:tab/>
-      </w:r>
-      <w:r>
-        <w:rPr>
-          <w:rFonts w:ascii="Helvetica" w:hAnsi="Helvetica"/>
-        </w:rPr>
-        <w:tab/>
-        <w:t>/* Image width and height */</w:t>
-      </w:r>
-    </w:p>
-    <w:p>
-      <w:pPr>
-        <w:spacing w:after="0" w:line="240" w:lineRule="auto"/>
-        <w:ind w:left="1440"/>
-        <w:rPr>
-          <w:rFonts w:ascii="Helvetica" w:hAnsi="Helvetica"/>
-        </w:rPr>
-      </w:pPr>
-      <w:r>
-        <w:rPr>
-          <w:rFonts w:ascii="Helvetica" w:hAnsi="Helvetica"/>
-        </w:rPr>
-        <w:tab/>
-        <w:t xml:space="preserve">uint32_t </w:t>
-      </w:r>
-      <w:proofErr w:type="spellStart"/>
-      <w:r>
-        <w:rPr>
-          <w:rFonts w:ascii="Helvetica" w:hAnsi="Helvetica"/>
-        </w:rPr>
-        <w:t>memory_pitch</w:t>
-      </w:r>
-      <w:proofErr w:type="spellEnd"/>
-      <w:r>
-        <w:rPr>
-          <w:rFonts w:ascii="Helvetica" w:hAnsi="Helvetica"/>
-        </w:rPr>
-        <w:t>;</w:t>
-      </w:r>
-      <w:r>
-        <w:rPr>
-          <w:rFonts w:ascii="Helvetica" w:hAnsi="Helvetica"/>
-        </w:rPr>
-        <w:tab/>
-        <w:t>/* Bytes between each row (allocate pitch*height) */</w:t>
-      </w:r>
-    </w:p>
-    <w:p>
-      <w:pPr>
-        <w:spacing w:after="0" w:line="240" w:lineRule="auto"/>
-        <w:ind w:left="1440"/>
-        <w:rPr>
-          <w:rFonts w:ascii="Helvetica" w:hAnsi="Helvetica"/>
-        </w:rPr>
-      </w:pPr>
-      <w:r>
-        <w:rPr>
-          <w:rFonts w:ascii="Helvetica" w:hAnsi="Helvetica"/>
-        </w:rPr>
-        <w:tab/>
-        <w:t>double exposure;</w:t>
-      </w:r>
-      <w:r>
-        <w:rPr>
-          <w:rFonts w:ascii="Helvetica" w:hAnsi="Helvetica"/>
-        </w:rPr>
-        <w:tab/>
-      </w:r>
-      <w:r>
-        <w:rPr>
-          <w:rFonts w:ascii="Helvetica" w:hAnsi="Helvetica"/>
-        </w:rPr>
-        <w:tab/>
-        <w:t>/* Current exposure (</w:t>
-      </w:r>
-      <w:proofErr w:type="spellStart"/>
-      <w:r>
-        <w:rPr>
-          <w:rFonts w:ascii="Helvetica" w:hAnsi="Helvetica"/>
-        </w:rPr>
-        <w:t>ms</w:t>
-      </w:r>
-      <w:proofErr w:type="spellEnd"/>
-      <w:r>
-        <w:rPr>
-          <w:rFonts w:ascii="Helvetica" w:hAnsi="Helvetica"/>
-        </w:rPr>
-        <w:t>) */</w:t>
-      </w:r>
-    </w:p>
-    <w:p>
-      <w:pPr>
-        <w:spacing w:after="0" w:line="240" w:lineRule="auto"/>
-        <w:ind w:left="1440"/>
-        <w:rPr>
-          <w:rFonts w:ascii="Helvetica" w:hAnsi="Helvetica"/>
-        </w:rPr>
-      </w:pPr>
-      <w:r>
-        <w:rPr>
-          <w:rFonts w:ascii="Helvetica" w:hAnsi="Helvetica"/>
-        </w:rPr>
-        <w:tab/>
-        <w:t>double gamma;</w:t>
-      </w:r>
-      <w:r>
-        <w:rPr>
-          <w:rFonts w:ascii="Helvetica" w:hAnsi="Helvetica"/>
-        </w:rPr>
-        <w:tab/>
-      </w:r>
-      <w:r>
-        <w:rPr>
-          <w:rFonts w:ascii="Helvetica" w:hAnsi="Helvetica"/>
-        </w:rPr>
-        <w:tab/>
-        <w:t>/* Gamma value */</w:t>
-      </w:r>
-    </w:p>
-    <w:p>
-      <w:pPr>
-        <w:spacing w:after="0" w:line="240" w:lineRule="auto"/>
-        <w:ind w:left="1440"/>
-        <w:rPr>
-          <w:rFonts w:ascii="Helvetica" w:hAnsi="Helvetica"/>
-        </w:rPr>
-      </w:pPr>
-      <w:r>
-        <w:rPr>
-          <w:rFonts w:ascii="Helvetica" w:hAnsi="Helvetica"/>
-        </w:rPr>
-        <w:tab/>
-        <w:t xml:space="preserve">uint32_t </w:t>
-      </w:r>
-      <w:proofErr w:type="spellStart"/>
-      <w:r>
-        <w:rPr>
-          <w:rFonts w:ascii="Helvetica" w:hAnsi="Helvetica"/>
-        </w:rPr>
-        <w:t>master_gain</w:t>
-      </w:r>
-      <w:proofErr w:type="spellEnd"/>
-      <w:r>
-        <w:rPr>
-          <w:rFonts w:ascii="Helvetica" w:hAnsi="Helvetica"/>
-        </w:rPr>
-        <w:t>;</w:t>
-      </w:r>
-      <w:r>
-        <w:rPr>
-          <w:rFonts w:ascii="Helvetica" w:hAnsi="Helvetica"/>
-        </w:rPr>
-        <w:tab/>
-      </w:r>
-      <w:r>
-        <w:rPr>
-          <w:rFonts w:ascii="Helvetica" w:hAnsi="Helvetica"/>
-        </w:rPr>
-        <w:tab/>
-        <w:t>/* Gains in non-linear range [0,100] */</w:t>
-      </w:r>
-    </w:p>
-    <w:p>
-      <w:pPr>
-        <w:spacing w:after="0" w:line="240" w:lineRule="auto"/>
-        <w:ind w:left="1440"/>
-        <w:rPr>
-          <w:rFonts w:ascii="Helvetica" w:hAnsi="Helvetica"/>
-        </w:rPr>
-      </w:pPr>
-      <w:r>
-        <w:rPr>
-          <w:rFonts w:ascii="Helvetica" w:hAnsi="Helvetica"/>
-        </w:rPr>
-        <w:tab/>
-        <w:t xml:space="preserve">uint32_t </w:t>
-      </w:r>
-      <w:proofErr w:type="spellStart"/>
-      <w:r>
-        <w:rPr>
-          <w:rFonts w:ascii="Helvetica" w:hAnsi="Helvetica"/>
-        </w:rPr>
-        <w:t>red_gain</w:t>
-      </w:r>
-      <w:proofErr w:type="spellEnd"/>
-      <w:r>
-        <w:rPr>
-          <w:rFonts w:ascii="Helvetica" w:hAnsi="Helvetica"/>
-        </w:rPr>
-        <w:t xml:space="preserve">, </w:t>
-      </w:r>
-      <w:proofErr w:type="spellStart"/>
-      <w:r>
-        <w:rPr>
-          <w:rFonts w:ascii="Helvetica" w:hAnsi="Helvetica"/>
-        </w:rPr>
-        <w:t>green_gain</w:t>
-      </w:r>
-      <w:proofErr w:type="spellEnd"/>
-      <w:r>
-        <w:rPr>
-          <w:rFonts w:ascii="Helvetica" w:hAnsi="Helvetica"/>
-        </w:rPr>
-        <w:t xml:space="preserve">, </w:t>
-      </w:r>
-      <w:proofErr w:type="spellStart"/>
-      <w:r>
-        <w:rPr>
-          <w:rFonts w:ascii="Helvetica" w:hAnsi="Helvetica"/>
-        </w:rPr>
-        <w:t>blue_gain</w:t>
-      </w:r>
-      <w:proofErr w:type="spellEnd"/>
-      <w:r>
-        <w:rPr>
-          <w:rFonts w:ascii="Helvetica" w:hAnsi="Helvetica"/>
-        </w:rPr>
-        <w:t>;</w:t>
-      </w:r>
-    </w:p>
-    <w:p>
-      <w:pPr>
-        <w:spacing w:after="0" w:line="240" w:lineRule="auto"/>
-        <w:ind w:left="1440"/>
-        <w:rPr>
-          <w:rFonts w:ascii="Helvetica" w:hAnsi="Helvetica"/>
-        </w:rPr>
-      </w:pPr>
-      <w:r>
-        <w:rPr>
-          <w:rFonts w:ascii="Helvetica" w:hAnsi="Helvetica"/>
-        </w:rPr>
-        <w:tab/>
-        <w:t xml:space="preserve">uint32_t </w:t>
-      </w:r>
-      <w:proofErr w:type="spellStart"/>
-      <w:r>
-        <w:rPr>
-          <w:rFonts w:ascii="Helvetica" w:hAnsi="Helvetica"/>
-        </w:rPr>
-        <w:t>color_correction</w:t>
-      </w:r>
-      <w:proofErr w:type="spellEnd"/>
-      <w:r>
-        <w:rPr>
-          <w:rFonts w:ascii="Helvetica" w:hAnsi="Helvetica"/>
-        </w:rPr>
-        <w:t>;</w:t>
-      </w:r>
-      <w:r>
-        <w:rPr>
-          <w:rFonts w:ascii="Helvetica" w:hAnsi="Helvetica"/>
-        </w:rPr>
-        <w:tab/>
-        <w:t xml:space="preserve">/* 0,1,2,4,8 </w:t>
-      </w:r>
-      <w:r>
-        <w:rPr>
-          <w:rFonts w:ascii="Helvetica" w:hAnsi="Helvetica"/>
-        </w:rPr>
-        <w:t>==&gt;</w:t>
-      </w:r>
-      <w:r>
-        <w:rPr>
-          <w:rFonts w:ascii="Helvetica" w:hAnsi="Helvetica"/>
-        </w:rPr>
-        <w:t xml:space="preserve"> disable, enable, BG40, HQ, IR Auto */</w:t>
-      </w:r>
-    </w:p>
-    <w:p>
-      <w:pPr>
-        <w:spacing w:after="0" w:line="240" w:lineRule="auto"/>
-        <w:ind w:left="1440"/>
-        <w:rPr>
-          <w:rFonts w:ascii="Helvetica" w:hAnsi="Helvetica"/>
-        </w:rPr>
-      </w:pPr>
-      <w:r>
-        <w:rPr>
-          <w:rFonts w:ascii="Helvetica" w:hAnsi="Helvetica"/>
-        </w:rPr>
-        <w:tab/>
-        <w:t xml:space="preserve">double </w:t>
-      </w:r>
-      <w:proofErr w:type="spellStart"/>
-      <w:r>
-        <w:rPr>
-          <w:rFonts w:ascii="Helvetica" w:hAnsi="Helvetica"/>
-        </w:rPr>
-        <w:t>color_correction_factor</w:t>
-      </w:r>
-      <w:proofErr w:type="spellEnd"/>
-      <w:r>
-        <w:rPr>
-          <w:rFonts w:ascii="Helvetica" w:hAnsi="Helvetica"/>
-        </w:rPr>
-        <w:t>;</w:t>
-      </w:r>
-    </w:p>
-    <w:p>
-      <w:pPr>
-        <w:spacing w:after="0" w:line="240" w:lineRule="auto"/>
-        <w:ind w:left="1440"/>
-        <w:rPr>
-          <w:rFonts w:ascii="Helvetica" w:hAnsi="Helvetica"/>
-        </w:rPr>
-      </w:pPr>
-      <w:r>
-        <w:rPr>
-          <w:rFonts w:ascii="Helvetica" w:hAnsi="Helvetica"/>
-        </w:rPr>
-        <w:tab/>
-        <w:t xml:space="preserve">uint32_t </w:t>
-      </w:r>
-      <w:proofErr w:type="spellStart"/>
-      <w:r>
-        <w:rPr>
-          <w:rFonts w:ascii="Helvetica" w:hAnsi="Helvetica"/>
-        </w:rPr>
-        <w:t>red_saturate</w:t>
-      </w:r>
-      <w:proofErr w:type="spellEnd"/>
-      <w:r>
-        <w:rPr>
-          <w:rFonts w:ascii="Helvetica" w:hAnsi="Helvetica"/>
-        </w:rPr>
-        <w:t xml:space="preserve">, </w:t>
-      </w:r>
-      <w:proofErr w:type="spellStart"/>
-      <w:r>
-        <w:rPr>
-          <w:rFonts w:ascii="Helvetica" w:hAnsi="Helvetica"/>
-        </w:rPr>
-        <w:t>green_saturate</w:t>
-      </w:r>
-      <w:proofErr w:type="spellEnd"/>
-      <w:r>
-        <w:rPr>
-          <w:rFonts w:ascii="Helvetica" w:hAnsi="Helvetica"/>
-        </w:rPr>
-        <w:t xml:space="preserve">, </w:t>
-      </w:r>
-      <w:proofErr w:type="spellStart"/>
-      <w:r>
-        <w:rPr>
-          <w:rFonts w:ascii="Helvetica" w:hAnsi="Helvetica"/>
-        </w:rPr>
-        <w:t>blue_saturate</w:t>
-      </w:r>
-      <w:proofErr w:type="spellEnd"/>
-      <w:r>
-        <w:rPr>
-          <w:rFonts w:ascii="Helvetica" w:hAnsi="Helvetica"/>
-        </w:rPr>
-        <w:t>;</w:t>
-      </w:r>
-      <w:r>
-        <w:rPr>
-          <w:rFonts w:ascii="Helvetica" w:hAnsi="Helvetica"/>
-        </w:rPr>
-        <w:tab/>
-        <w:t>/* Number saturated pixels */</w:t>
-      </w:r>
-    </w:p>
-    <w:p>
-      <w:pPr>
-        <w:spacing w:after="0" w:line="240" w:lineRule="auto"/>
-        <w:ind w:left="1440"/>
-        <w:rPr>
-          <w:rFonts w:ascii="Helvetica" w:hAnsi="Helvetica"/>
-        </w:rPr>
-      </w:pPr>
-      <w:r>
-        <w:rPr>
-          <w:rFonts w:ascii="Helvetica" w:hAnsi="Helvetica"/>
-        </w:rPr>
-        <w:t>} DCX_IMAGE_INFO;</w:t>
-      </w:r>
-    </w:p>
-    <w:p>
-      <w:pPr>
-        <w:spacing w:after="0" w:line="240" w:lineRule="auto"/>
-        <w:ind w:left="1440"/>
-        <w:rPr>
-          <w:rFonts w:ascii="Helvetica" w:hAnsi="Helvetica"/>
-        </w:rPr>
-      </w:pPr>
-      <w:r>
-        <w:rPr>
-          <w:rFonts w:ascii="Helvetica" w:hAnsi="Helvetica"/>
-        </w:rPr>
-        <w:t xml:space="preserve">#pragma </w:t>
-      </w:r>
-      <w:proofErr w:type="gramStart"/>
-      <w:r>
-        <w:rPr>
-          <w:rFonts w:ascii="Helvetica" w:hAnsi="Helvetica"/>
-        </w:rPr>
-        <w:t>pack(</w:t>
-      </w:r>
-      <w:proofErr w:type="gramEnd"/>
-      <w:r>
-        <w:rPr>
-          <w:rFonts w:ascii="Helvetica" w:hAnsi="Helvetica"/>
-        </w:rPr>
-        <w:t>)</w:t>
-      </w:r>
-    </w:p>
-    <w:p>
-      <w:pPr>
-        <w:spacing w:after="0" w:line="240" w:lineRule="auto"/>
-        <w:ind w:left="720"/>
-        <w:rPr>
-          <w:rFonts w:ascii="Helvetica" w:hAnsi="Helvetica"/>
-        </w:rPr>
-      </w:pPr>
-    </w:p>
-    <w:p>
-      <w:pPr>
-        <w:ind w:left="720"/>
-      </w:pPr>
-      <w:r>
-        <w:rPr>
-          <w:b/>
-        </w:rPr>
-        <w:t>DCX_</w:t>
-      </w:r>
-      <w:r>
-        <w:rPr>
-          <w:b/>
-        </w:rPr>
-        <w:t>GET_IMAGE_DATA</w:t>
-      </w:r>
-      <w:r>
-        <w:rPr>
-          <w:b/>
-        </w:rPr>
-        <w:t xml:space="preserve">: </w:t>
-      </w:r>
-      <w:r>
-        <w:t xml:space="preserve">No parameters.  </w:t>
-      </w:r>
-      <w:r>
-        <w:t xml:space="preserve">Returns a very large second </w:t>
-      </w:r>
-      <w:proofErr w:type="gramStart"/>
-      <w:r>
-        <w:t>send(</w:t>
-      </w:r>
-      <w:proofErr w:type="gramEnd"/>
-      <w:r>
         <w:t>) containing the entire image (typically 3.93 MB for color images and 1.31 MB for monochrome).  For color images, the sequence is BGR in memory.</w:t>
       </w:r>
     </w:p>
@@ -2259,10 +2309,1320 @@
     <w:p>
       <w:r>
         <w:t>I implemented a “test” server that does not query a physical camera but responds to all of these messages.  It compiles and runs under Windows, and might work okay under Linux.  There is a corresponding client that can access this test server, or access the actual camera in the lab (change the IP address of the server).</w:t>
+      </w:r>
+    </w:p>
+    <w:p/>
+    <w:p>
+      <w:pPr>
+        <w:rPr>
+          <w:b/>
+          <w:sz w:val="32"/>
+        </w:rPr>
+      </w:pPr>
+      <w:r>
+        <w:rPr>
+          <w:b/>
+          <w:sz w:val="32"/>
+        </w:rPr>
+        <w:lastRenderedPageBreak/>
+        <w:t xml:space="preserve">Client-Server commands for </w:t>
+      </w:r>
+      <w:proofErr w:type="spellStart"/>
+      <w:r>
+        <w:rPr>
+          <w:b/>
+          <w:sz w:val="32"/>
+        </w:rPr>
+        <w:t>LasGo</w:t>
+      </w:r>
+      <w:proofErr w:type="spellEnd"/>
+      <w:r>
+        <w:rPr>
+          <w:b/>
+          <w:sz w:val="32"/>
+        </w:rPr>
+        <w:t xml:space="preserve"> (stage and laser control)</w:t>
+      </w:r>
+    </w:p>
+    <w:p>
+      <w:r>
+        <w:t xml:space="preserve">These </w:t>
+      </w:r>
+      <w:r>
+        <w:t>include a text based message interface</w:t>
+      </w:r>
+      <w:r>
+        <w:t xml:space="preserve"> as there generally will not be large data blocks to be transmitted</w:t>
+      </w:r>
+      <w:r>
+        <w:t xml:space="preserve"> (at least that was the original thought but not totally valid now)</w:t>
       </w:r>
       <w:bookmarkStart w:id="0" w:name="_GoBack"/>
       <w:bookmarkEnd w:id="0"/>
-    </w:p>
+      <w:r>
+        <w:t>.  There is also a message based interface, but scripting languages will generally find the text based interface easier to implement.</w:t>
+      </w:r>
+    </w:p>
+    <w:p>
+      <w:r>
+        <w:t>Communication is over a persistent socket opened on monitored ports.  Expect each “tool” to have its own port even if they are physically on the same computer.</w:t>
+      </w:r>
+    </w:p>
+    <w:p>
+      <w:pPr>
+        <w:spacing w:after="0"/>
+      </w:pPr>
+      <w:r>
+        <w:tab/>
+      </w:r>
+      <w:r>
+        <w:rPr>
+          <w:b/>
+        </w:rPr>
+        <w:t xml:space="preserve">Structure Based </w:t>
+      </w:r>
+      <w:r>
+        <w:rPr>
+          <w:b/>
+        </w:rPr>
+        <w:t>Interface</w:t>
+      </w:r>
+      <w:r>
+        <w:rPr>
+          <w:b/>
+        </w:rPr>
+        <w:t xml:space="preserve">: </w:t>
+      </w:r>
+      <w:r>
+        <w:rPr>
+          <w:b/>
+        </w:rPr>
+        <w:tab/>
+      </w:r>
+      <w:r>
+        <w:t>port 995</w:t>
+      </w:r>
+    </w:p>
+    <w:p>
+      <w:r>
+        <w:tab/>
+      </w:r>
+      <w:r>
+        <w:rPr>
+          <w:b/>
+        </w:rPr>
+        <w:t>Text</w:t>
+      </w:r>
+      <w:r>
+        <w:rPr>
+          <w:b/>
+        </w:rPr>
+        <w:t xml:space="preserve"> </w:t>
+      </w:r>
+      <w:r>
+        <w:rPr>
+          <w:b/>
+        </w:rPr>
+        <w:t xml:space="preserve">Based </w:t>
+      </w:r>
+      <w:r>
+        <w:rPr>
+          <w:b/>
+        </w:rPr>
+        <w:t xml:space="preserve">Interface: </w:t>
+      </w:r>
+      <w:r>
+        <w:rPr>
+          <w:b/>
+        </w:rPr>
+        <w:tab/>
+      </w:r>
+      <w:r>
+        <w:rPr>
+          <w:b/>
+        </w:rPr>
+        <w:tab/>
+      </w:r>
+      <w:r>
+        <w:t>port 994</w:t>
+      </w:r>
+    </w:p>
+    <w:p>
+      <w:pPr>
+        <w:rPr>
+          <w:b/>
+        </w:rPr>
+      </w:pPr>
+      <w:r>
+        <w:rPr>
+          <w:b/>
+        </w:rPr>
+        <w:t>Text message Interface:</w:t>
+      </w:r>
+    </w:p>
+    <w:p>
+      <w:r>
+        <w:t xml:space="preserve">Commands are transmitted as simple text strings with arguments encoded as simple text.  </w:t>
+      </w:r>
+      <w:r>
+        <w:t xml:space="preserve">All commands are case insensitive and include both verbose versions and 2-character abbreviations.  </w:t>
+      </w:r>
+      <w:r>
+        <w:t xml:space="preserve">Code does not strictly check for argument validity on all commands and invalidly formatted / missing arguments will commonly </w:t>
+      </w:r>
+      <w:r>
+        <w:t>be interpreted as zero.</w:t>
+      </w:r>
+    </w:p>
+    <w:p>
+      <w:pPr>
+        <w:spacing w:after="0"/>
+      </w:pPr>
+      <w:r>
+        <w:t>All commands return a message on the same port</w:t>
+      </w:r>
+      <w:r>
+        <w:t xml:space="preserve"> when complete</w:t>
+      </w:r>
+      <w:r>
+        <w:t xml:space="preserve">.  </w:t>
+      </w:r>
+      <w:r>
+        <w:t>M</w:t>
+      </w:r>
+      <w:r>
+        <w:t xml:space="preserve">essage formatted as a </w:t>
+      </w:r>
+      <w:r>
+        <w:t>6-digit</w:t>
+      </w:r>
+      <w:r>
+        <w:t xml:space="preserve"> message length (</w:t>
+      </w:r>
+      <w:r>
+        <w:t xml:space="preserve">in total </w:t>
+      </w:r>
+      <w:r>
+        <w:t>bytes), a colon, and the return message text.  For example, the return from a QUERY_POSITION command might be</w:t>
+      </w:r>
+    </w:p>
+    <w:p>
+      <w:pPr>
+        <w:spacing w:after="0"/>
+      </w:pPr>
+      <w:r>
+        <w:tab/>
+        <w:t xml:space="preserve">000021:15.317 -28.002 </w:t>
+      </w:r>
+    </w:p>
+    <w:p>
+      <w:r>
+        <w:t>The length is provided as information only to allow clients to ensure they have received all of the return message before interpreting the data (see QT command).</w:t>
+      </w:r>
+      <w:r>
+        <w:t xml:space="preserve">  Note that the inclusion of the length can be turned off via a flag in the code.</w:t>
+      </w:r>
+    </w:p>
+    <w:p/>
+    <w:tbl>
+      <w:tblPr>
+        <w:tblStyle w:val="TableGrid"/>
+        <w:tblW w:w="0" w:type="auto"/>
+        <w:tblLook w:val="04A0" w:firstRow="1" w:lastRow="0" w:firstColumn="1" w:lastColumn="0" w:noHBand="0" w:noVBand="1"/>
+      </w:tblPr>
+      <w:tblGrid>
+        <w:gridCol w:w="3685"/>
+        <w:gridCol w:w="1709"/>
+        <w:gridCol w:w="2341"/>
+        <w:gridCol w:w="3055"/>
+      </w:tblGrid>
+      <w:tr>
+        <w:tc>
+          <w:tcPr>
+            <w:tcW w:w="3685" w:type="dxa"/>
+          </w:tcPr>
+          <w:p>
+            <w:pPr>
+              <w:rPr>
+                <w:b/>
+              </w:rPr>
+            </w:pPr>
+            <w:r>
+              <w:rPr>
+                <w:b/>
+              </w:rPr>
+              <w:t>Command</w:t>
+            </w:r>
+          </w:p>
+        </w:tc>
+        <w:tc>
+          <w:tcPr>
+            <w:tcW w:w="1709" w:type="dxa"/>
+          </w:tcPr>
+          <w:p>
+            <w:pPr>
+              <w:rPr>
+                <w:b/>
+              </w:rPr>
+            </w:pPr>
+            <w:r>
+              <w:rPr>
+                <w:b/>
+              </w:rPr>
+              <w:t>Arguments</w:t>
+            </w:r>
+          </w:p>
+        </w:tc>
+        <w:tc>
+          <w:tcPr>
+            <w:tcW w:w="2341" w:type="dxa"/>
+          </w:tcPr>
+          <w:p>
+            <w:pPr>
+              <w:rPr>
+                <w:b/>
+              </w:rPr>
+            </w:pPr>
+            <w:r>
+              <w:rPr>
+                <w:b/>
+              </w:rPr>
+              <w:t>Return message</w:t>
+            </w:r>
+          </w:p>
+        </w:tc>
+        <w:tc>
+          <w:tcPr>
+            <w:tcW w:w="3055" w:type="dxa"/>
+          </w:tcPr>
+          <w:p>
+            <w:pPr>
+              <w:rPr>
+                <w:b/>
+              </w:rPr>
+            </w:pPr>
+            <w:r>
+              <w:rPr>
+                <w:b/>
+              </w:rPr>
+              <w:t>Notes</w:t>
+            </w:r>
+          </w:p>
+        </w:tc>
+      </w:tr>
+      <w:tr>
+        <w:tc>
+          <w:tcPr>
+            <w:tcW w:w="3685" w:type="dxa"/>
+          </w:tcPr>
+          <w:p>
+            <w:r>
+              <w:t>QV</w:t>
+            </w:r>
+          </w:p>
+          <w:p>
+            <w:r>
+              <w:t>QUERY_VERSION</w:t>
+            </w:r>
+          </w:p>
+        </w:tc>
+        <w:tc>
+          <w:tcPr>
+            <w:tcW w:w="1709" w:type="dxa"/>
+          </w:tcPr>
+          <w:p>
+            <w:r>
+              <w:t>[none]</w:t>
+            </w:r>
+          </w:p>
+        </w:tc>
+        <w:tc>
+          <w:tcPr>
+            <w:tcW w:w="2341" w:type="dxa"/>
+          </w:tcPr>
+          <w:p>
+            <w:r>
+              <w:t>integer version number</w:t>
+            </w:r>
+          </w:p>
+        </w:tc>
+        <w:tc>
+          <w:tcPr>
+            <w:tcW w:w="3055" w:type="dxa"/>
+          </w:tcPr>
+          <w:p>
+            <w:r>
+              <w:t>Version number continually incremented.  Should verify that version is as expected before expecting commands to still be valid.</w:t>
+            </w:r>
+          </w:p>
+        </w:tc>
+      </w:tr>
+      <w:tr>
+        <w:tc>
+          <w:tcPr>
+            <w:tcW w:w="3685" w:type="dxa"/>
+          </w:tcPr>
+          <w:p>
+            <w:r>
+              <w:t>MV &lt;</w:t>
+            </w:r>
+            <w:proofErr w:type="spellStart"/>
+            <w:r>
+              <w:t>xpos</w:t>
+            </w:r>
+            <w:proofErr w:type="spellEnd"/>
+            <w:r>
+              <w:t>&gt; &lt;</w:t>
+            </w:r>
+            <w:proofErr w:type="spellStart"/>
+            <w:r>
+              <w:t>ypos</w:t>
+            </w:r>
+            <w:proofErr w:type="spellEnd"/>
+            <w:r>
+              <w:t>&gt;</w:t>
+            </w:r>
+          </w:p>
+          <w:p>
+            <w:r>
+              <w:t>M</w:t>
+            </w:r>
+            <w:r>
+              <w:t>OVE</w:t>
+            </w:r>
+            <w:r>
+              <w:t>_QUEUED &lt;</w:t>
+            </w:r>
+            <w:proofErr w:type="spellStart"/>
+            <w:r>
+              <w:t>xpos</w:t>
+            </w:r>
+            <w:proofErr w:type="spellEnd"/>
+            <w:r>
+              <w:t>&gt; &lt;</w:t>
+            </w:r>
+            <w:proofErr w:type="spellStart"/>
+            <w:r>
+              <w:t>ypos</w:t>
+            </w:r>
+            <w:proofErr w:type="spellEnd"/>
+            <w:r>
+              <w:t>&gt;</w:t>
+            </w:r>
+          </w:p>
+        </w:tc>
+        <w:tc>
+          <w:tcPr>
+            <w:tcW w:w="1709" w:type="dxa"/>
+          </w:tcPr>
+          <w:p>
+            <w:r>
+              <w:t>positions in mm (double)</w:t>
+            </w:r>
+          </w:p>
+        </w:tc>
+        <w:tc>
+          <w:tcPr>
+            <w:tcW w:w="2341" w:type="dxa"/>
+          </w:tcPr>
+          <w:p>
+            <w:r>
+              <w:t>0 on success, otherwise error code from Stage() call</w:t>
+            </w:r>
+          </w:p>
+        </w:tc>
+        <w:tc>
+          <w:tcPr>
+            <w:tcW w:w="3055" w:type="dxa"/>
+          </w:tcPr>
+          <w:p>
+            <w:r>
+              <w:t>Queues stage movement to specified position.  Returns immediately.  Stage precision is 0.001 mm.</w:t>
+            </w:r>
+          </w:p>
+        </w:tc>
+      </w:tr>
+      <w:tr>
+        <w:tc>
+          <w:tcPr>
+            <w:tcW w:w="3685" w:type="dxa"/>
+          </w:tcPr>
+          <w:p>
+            <w:r>
+              <w:t>BM &lt;</w:t>
+            </w:r>
+            <w:proofErr w:type="spellStart"/>
+            <w:r>
+              <w:t>xpos</w:t>
+            </w:r>
+            <w:proofErr w:type="spellEnd"/>
+            <w:r>
+              <w:t>&gt; &lt;</w:t>
+            </w:r>
+            <w:proofErr w:type="spellStart"/>
+            <w:r>
+              <w:t>ypos</w:t>
+            </w:r>
+            <w:proofErr w:type="spellEnd"/>
+            <w:r>
+              <w:t>&gt;</w:t>
+            </w:r>
+          </w:p>
+          <w:p>
+            <w:r>
+              <w:t>M</w:t>
+            </w:r>
+            <w:r>
+              <w:t>OVE</w:t>
+            </w:r>
+            <w:r>
+              <w:t>_IMMEDIATE &lt;</w:t>
+            </w:r>
+            <w:proofErr w:type="spellStart"/>
+            <w:r>
+              <w:t>xpos</w:t>
+            </w:r>
+            <w:proofErr w:type="spellEnd"/>
+            <w:r>
+              <w:t>&gt; &lt;</w:t>
+            </w:r>
+            <w:proofErr w:type="spellStart"/>
+            <w:r>
+              <w:t>ypos</w:t>
+            </w:r>
+            <w:proofErr w:type="spellEnd"/>
+            <w:r>
+              <w:t>&gt;</w:t>
+            </w:r>
+          </w:p>
+        </w:tc>
+        <w:tc>
+          <w:tcPr>
+            <w:tcW w:w="1709" w:type="dxa"/>
+          </w:tcPr>
+          <w:p>
+            <w:r>
+              <w:t>positions in mm (double)</w:t>
+            </w:r>
+          </w:p>
+        </w:tc>
+        <w:tc>
+          <w:tcPr>
+            <w:tcW w:w="2341" w:type="dxa"/>
+          </w:tcPr>
+          <w:p>
+            <w:r>
+              <w:t>0 on success, otherwise error code from Stage() call</w:t>
+            </w:r>
+          </w:p>
+        </w:tc>
+        <w:tc>
+          <w:tcPr>
+            <w:tcW w:w="3055" w:type="dxa"/>
+          </w:tcPr>
+          <w:p>
+            <w:r>
+              <w:t>Moves</w:t>
+            </w:r>
+            <w:r>
+              <w:t xml:space="preserve"> stage</w:t>
+            </w:r>
+            <w:r>
+              <w:t xml:space="preserve"> </w:t>
+            </w:r>
+            <w:r>
+              <w:t xml:space="preserve">to specified position.  Returns </w:t>
+            </w:r>
+            <w:r>
+              <w:t xml:space="preserve">when complete. </w:t>
+            </w:r>
+            <w:r>
+              <w:t>Stage precision is 0.001 mm.</w:t>
+            </w:r>
+          </w:p>
+        </w:tc>
+      </w:tr>
+      <w:tr>
+        <w:tc>
+          <w:tcPr>
+            <w:tcW w:w="3685" w:type="dxa"/>
+          </w:tcPr>
+          <w:p>
+            <w:r>
+              <w:t>GP</w:t>
+            </w:r>
+          </w:p>
+          <w:p>
+            <w:r>
+              <w:t>QUERY_POSITION</w:t>
+            </w:r>
+          </w:p>
+        </w:tc>
+        <w:tc>
+          <w:tcPr>
+            <w:tcW w:w="1709" w:type="dxa"/>
+          </w:tcPr>
+          <w:p>
+            <w:r>
+              <w:t>[none]</w:t>
+            </w:r>
+          </w:p>
+        </w:tc>
+        <w:tc>
+          <w:tcPr>
+            <w:tcW w:w="2341" w:type="dxa"/>
+          </w:tcPr>
+          <w:p>
+            <w:proofErr w:type="spellStart"/>
+            <w:r>
+              <w:t>x,y</w:t>
+            </w:r>
+            <w:proofErr w:type="spellEnd"/>
+            <w:r>
+              <w:t xml:space="preserve"> position (double) </w:t>
+            </w:r>
+          </w:p>
+        </w:tc>
+        <w:tc>
+          <w:tcPr>
+            <w:tcW w:w="3055" w:type="dxa"/>
+          </w:tcPr>
+          <w:p>
+            <w:r>
+              <w:t>Positions always relative to current origin</w:t>
+            </w:r>
+          </w:p>
+        </w:tc>
+      </w:tr>
+      <w:tr>
+        <w:tc>
+          <w:tcPr>
+            <w:tcW w:w="3685" w:type="dxa"/>
+          </w:tcPr>
+          <w:p>
+            <w:r>
+              <w:t>QO</w:t>
+            </w:r>
+          </w:p>
+          <w:p>
+            <w:r>
+              <w:t>QUERY_ORIGIN</w:t>
+            </w:r>
+          </w:p>
+        </w:tc>
+        <w:tc>
+          <w:tcPr>
+            <w:tcW w:w="1709" w:type="dxa"/>
+          </w:tcPr>
+          <w:p>
+            <w:r>
+              <w:t>[none]</w:t>
+            </w:r>
+          </w:p>
+        </w:tc>
+        <w:tc>
+          <w:tcPr>
+            <w:tcW w:w="2341" w:type="dxa"/>
+          </w:tcPr>
+          <w:p>
+            <w:r>
+              <w:t>index “text”</w:t>
+            </w:r>
+          </w:p>
+        </w:tc>
+        <w:tc>
+          <w:tcPr>
+            <w:tcW w:w="3055" w:type="dxa"/>
+          </w:tcPr>
+          <w:p>
+            <w:r>
+              <w:t>Return index is an integer [0,7] for current coordinate system.  The text is the associated text with that origin (from setup).  Return message includes the double quotes around text.</w:t>
+            </w:r>
+          </w:p>
+        </w:tc>
+      </w:tr>
+      <w:tr>
+        <w:tc>
+          <w:tcPr>
+            <w:tcW w:w="3685" w:type="dxa"/>
+          </w:tcPr>
+          <w:p>
+            <w:r>
+              <w:t>SO</w:t>
+            </w:r>
+            <w:r>
+              <w:t xml:space="preserve"> </w:t>
+            </w:r>
+            <w:r>
+              <w:t>[ index | “text”]</w:t>
+            </w:r>
+          </w:p>
+          <w:p>
+            <w:r>
+              <w:t>SET_ORIGIN</w:t>
+            </w:r>
+            <w:r>
+              <w:t xml:space="preserve"> </w:t>
+            </w:r>
+            <w:r>
+              <w:t>[ index | “text”]</w:t>
+            </w:r>
+          </w:p>
+        </w:tc>
+        <w:tc>
+          <w:tcPr>
+            <w:tcW w:w="1709" w:type="dxa"/>
+          </w:tcPr>
+          <w:p>
+            <w:r>
+              <w:t>index of desired origin[0,7] –</w:t>
+            </w:r>
+            <w:r>
+              <w:rPr>
+                <w:b/>
+              </w:rPr>
+              <w:t>or-</w:t>
+            </w:r>
+            <w:r>
+              <w:t xml:space="preserve"> text associated with the origin (from setup)</w:t>
+            </w:r>
+          </w:p>
+        </w:tc>
+        <w:tc>
+          <w:tcPr>
+            <w:tcW w:w="2341" w:type="dxa"/>
+          </w:tcPr>
+          <w:p>
+            <w:r>
+              <w:t>0 on</w:t>
+            </w:r>
+            <w:r>
+              <w:t xml:space="preserve"> success, otherw</w:t>
+            </w:r>
+            <w:r>
+              <w:t xml:space="preserve">ise </w:t>
+            </w:r>
+          </w:p>
+          <w:p>
+            <w:r>
+              <w:t xml:space="preserve"> -1 - index out of range </w:t>
+            </w:r>
+          </w:p>
+          <w:p>
+            <w:r>
+              <w:t xml:space="preserve"> -2 - </w:t>
+            </w:r>
+            <w:r>
+              <w:t>text not found</w:t>
+            </w:r>
+          </w:p>
+        </w:tc>
+        <w:tc>
+          <w:tcPr>
+            <w:tcW w:w="3055" w:type="dxa"/>
+          </w:tcPr>
+          <w:p>
+            <w:r>
+              <w:t xml:space="preserve">Sets the origin to be used for stage movement.  Origins typically correspond to laser or characterization positions.  </w:t>
+            </w:r>
+            <w:r>
+              <w:t xml:space="preserve">If text given, </w:t>
+            </w:r>
+            <w:r>
+              <w:t>comparison</w:t>
+            </w:r>
+            <w:r>
+              <w:t xml:space="preserve"> is</w:t>
+            </w:r>
+            <w:r>
+              <w:t xml:space="preserve"> case insensitive but otherwise </w:t>
+            </w:r>
+            <w:r>
+              <w:t>exact.</w:t>
+            </w:r>
+            <w:r>
+              <w:t xml:space="preserve">  Quotes are required with text.</w:t>
+            </w:r>
+          </w:p>
+        </w:tc>
+      </w:tr>
+      <w:tr>
+        <w:tc>
+          <w:tcPr>
+            <w:tcW w:w="3685" w:type="dxa"/>
+          </w:tcPr>
+          <w:p>
+            <w:r>
+              <w:t>WA</w:t>
+            </w:r>
+          </w:p>
+          <w:p>
+            <w:r>
+              <w:t>WAIT</w:t>
+            </w:r>
+          </w:p>
+        </w:tc>
+        <w:tc>
+          <w:tcPr>
+            <w:tcW w:w="1709" w:type="dxa"/>
+          </w:tcPr>
+          <w:p>
+            <w:r>
+              <w:t>[none]</w:t>
+            </w:r>
+          </w:p>
+        </w:tc>
+        <w:tc>
+          <w:tcPr>
+            <w:tcW w:w="2341" w:type="dxa"/>
+          </w:tcPr>
+          <w:p>
+            <w:r>
+              <w:t xml:space="preserve">0 on success, otherwise flags from </w:t>
+            </w:r>
+            <w:proofErr w:type="spellStart"/>
+            <w:r>
+              <w:t>AxisError</w:t>
+            </w:r>
+            <w:proofErr w:type="spellEnd"/>
+            <w:r>
+              <w:t>()</w:t>
+            </w:r>
+          </w:p>
+        </w:tc>
+        <w:tc>
+          <w:tcPr>
+            <w:tcW w:w="3055" w:type="dxa"/>
+          </w:tcPr>
+          <w:p>
+            <w:r>
+              <w:t>Waits for all stage movement to complete before returning</w:t>
+            </w:r>
+          </w:p>
+        </w:tc>
+      </w:tr>
+      <w:tr>
+        <w:tc>
+          <w:tcPr>
+            <w:tcW w:w="3685" w:type="dxa"/>
+          </w:tcPr>
+          <w:p>
+            <w:r>
+              <w:lastRenderedPageBreak/>
+              <w:t>AB [&lt;</w:t>
+            </w:r>
+            <w:proofErr w:type="spellStart"/>
+            <w:r>
+              <w:t>timeout_ms</w:t>
+            </w:r>
+            <w:proofErr w:type="spellEnd"/>
+            <w:r>
+              <w:t>&gt;]</w:t>
+            </w:r>
+          </w:p>
+          <w:p>
+            <w:r>
+              <w:t>ABORT [&lt;</w:t>
+            </w:r>
+            <w:proofErr w:type="spellStart"/>
+            <w:r>
+              <w:t>timeout_ms</w:t>
+            </w:r>
+            <w:proofErr w:type="spellEnd"/>
+            <w:r>
+              <w:t>&gt;]</w:t>
+            </w:r>
+          </w:p>
+        </w:tc>
+        <w:tc>
+          <w:tcPr>
+            <w:tcW w:w="1709" w:type="dxa"/>
+          </w:tcPr>
+          <w:p>
+            <w:r>
+              <w:t xml:space="preserve">optional timeout for stage access semaphore (default 100 </w:t>
+            </w:r>
+            <w:proofErr w:type="spellStart"/>
+            <w:r>
+              <w:t>ms</w:t>
+            </w:r>
+            <w:proofErr w:type="spellEnd"/>
+            <w:r>
+              <w:t>)</w:t>
+            </w:r>
+          </w:p>
+        </w:tc>
+        <w:tc>
+          <w:tcPr>
+            <w:tcW w:w="2341" w:type="dxa"/>
+          </w:tcPr>
+          <w:p>
+            <w:r>
+              <w:t>0 on success or return code from U500 abort command</w:t>
+            </w:r>
+          </w:p>
+        </w:tc>
+        <w:tc>
+          <w:tcPr>
+            <w:tcW w:w="3055" w:type="dxa"/>
+          </w:tcPr>
+          <w:p>
+            <w:r>
+              <w:t>Aborts any current move command.  Due to multithread semaphore protection, normally waits to get access to stage.  But will send abort after specified timeout even if control is not obtained.</w:t>
+            </w:r>
+          </w:p>
+        </w:tc>
+      </w:tr>
+      <w:tr>
+        <w:tc>
+          <w:tcPr>
+            <w:tcW w:w="3685" w:type="dxa"/>
+          </w:tcPr>
+          <w:p>
+            <w:r>
+              <w:t>PA</w:t>
+            </w:r>
+            <w:r>
+              <w:t xml:space="preserve"> [&lt;</w:t>
+            </w:r>
+            <w:proofErr w:type="spellStart"/>
+            <w:r>
+              <w:t>timeout_ms</w:t>
+            </w:r>
+            <w:proofErr w:type="spellEnd"/>
+            <w:r>
+              <w:t>&gt;]</w:t>
+            </w:r>
+          </w:p>
+          <w:p>
+            <w:r>
+              <w:t>PANIC</w:t>
+            </w:r>
+            <w:r>
+              <w:t xml:space="preserve"> [&lt;</w:t>
+            </w:r>
+            <w:proofErr w:type="spellStart"/>
+            <w:r>
+              <w:t>timeout_ms</w:t>
+            </w:r>
+            <w:proofErr w:type="spellEnd"/>
+            <w:r>
+              <w:t>&gt;]</w:t>
+            </w:r>
+          </w:p>
+        </w:tc>
+        <w:tc>
+          <w:tcPr>
+            <w:tcW w:w="1709" w:type="dxa"/>
+          </w:tcPr>
+          <w:p>
+            <w:r>
+              <w:t xml:space="preserve">optional timeout for stage access semaphore (default 100 </w:t>
+            </w:r>
+            <w:proofErr w:type="spellStart"/>
+            <w:r>
+              <w:t>ms</w:t>
+            </w:r>
+            <w:proofErr w:type="spellEnd"/>
+            <w:r>
+              <w:t>)</w:t>
+            </w:r>
+          </w:p>
+        </w:tc>
+        <w:tc>
+          <w:tcPr>
+            <w:tcW w:w="2341" w:type="dxa"/>
+          </w:tcPr>
+          <w:p>
+            <w:r>
+              <w:t>0 on success or return code from U500 abort command</w:t>
+            </w:r>
+          </w:p>
+        </w:tc>
+        <w:tc>
+          <w:tcPr>
+            <w:tcW w:w="3055" w:type="dxa"/>
+          </w:tcPr>
+          <w:p>
+            <w:r>
+              <w:t>Panic abort.  Halts all stage motion, disables PSO, and disengages all motors (frees stage).  See ABORT command for timeout behavior.</w:t>
+            </w:r>
+          </w:p>
+        </w:tc>
+      </w:tr>
+      <w:tr>
+        <w:tc>
+          <w:tcPr>
+            <w:tcW w:w="3685" w:type="dxa"/>
+          </w:tcPr>
+          <w:p>
+            <w:r>
+              <w:t>ST</w:t>
+            </w:r>
+          </w:p>
+          <w:p>
+            <w:r>
+              <w:t>STATUS</w:t>
+            </w:r>
+          </w:p>
+        </w:tc>
+        <w:tc>
+          <w:tcPr>
+            <w:tcW w:w="1709" w:type="dxa"/>
+          </w:tcPr>
+          <w:p>
+            <w:r>
+              <w:t>[none]</w:t>
+            </w:r>
+          </w:p>
+        </w:tc>
+        <w:tc>
+          <w:tcPr>
+            <w:tcW w:w="2341" w:type="dxa"/>
+          </w:tcPr>
+          <w:p>
+            <w:r>
+              <w:t>14 parameters as text</w:t>
+            </w:r>
+          </w:p>
+          <w:p>
+            <w:r>
+              <w:t xml:space="preserve">   </w:t>
+            </w:r>
+            <w:proofErr w:type="spellStart"/>
+            <w:r>
+              <w:t>rc</w:t>
+            </w:r>
+            <w:proofErr w:type="spellEnd"/>
+            <w:r>
+              <w:t xml:space="preserve"> with bit-flags</w:t>
+            </w:r>
+          </w:p>
+          <w:p>
+            <w:r>
+              <w:t xml:space="preserve">   full status flag</w:t>
+            </w:r>
+          </w:p>
+          <w:p>
+            <w:r>
+              <w:t xml:space="preserve">   </w:t>
+            </w:r>
+            <w:proofErr w:type="spellStart"/>
+            <w:proofErr w:type="gramStart"/>
+            <w:r>
+              <w:t>x,y</w:t>
+            </w:r>
+            <w:proofErr w:type="spellEnd"/>
+            <w:proofErr w:type="gramEnd"/>
+            <w:r>
+              <w:t xml:space="preserve"> status flags</w:t>
+            </w:r>
+          </w:p>
+          <w:p>
+            <w:r>
+              <w:t xml:space="preserve">   </w:t>
+            </w:r>
+            <w:proofErr w:type="spellStart"/>
+            <w:proofErr w:type="gramStart"/>
+            <w:r>
+              <w:t>x,y</w:t>
+            </w:r>
+            <w:proofErr w:type="spellEnd"/>
+            <w:proofErr w:type="gramEnd"/>
+            <w:r>
+              <w:t xml:space="preserve"> relative position</w:t>
+            </w:r>
+          </w:p>
+          <w:p>
+            <w:r>
+              <w:t xml:space="preserve">   </w:t>
+            </w:r>
+            <w:proofErr w:type="spellStart"/>
+            <w:proofErr w:type="gramStart"/>
+            <w:r>
+              <w:t>x,y</w:t>
+            </w:r>
+            <w:proofErr w:type="spellEnd"/>
+            <w:proofErr w:type="gramEnd"/>
+            <w:r>
+              <w:t xml:space="preserve"> absolute position</w:t>
+            </w:r>
+          </w:p>
+          <w:p>
+            <w:r>
+              <w:t xml:space="preserve">   </w:t>
+            </w:r>
+            <w:proofErr w:type="spellStart"/>
+            <w:proofErr w:type="gramStart"/>
+            <w:r>
+              <w:t>x,y</w:t>
+            </w:r>
+            <w:proofErr w:type="spellEnd"/>
+            <w:proofErr w:type="gramEnd"/>
+            <w:r>
+              <w:t xml:space="preserve"> feedback position</w:t>
+            </w:r>
+          </w:p>
+          <w:p>
+            <w:r>
+              <w:t xml:space="preserve">   </w:t>
+            </w:r>
+            <w:proofErr w:type="spellStart"/>
+            <w:proofErr w:type="gramStart"/>
+            <w:r>
+              <w:t>x,y</w:t>
+            </w:r>
+            <w:proofErr w:type="spellEnd"/>
+            <w:proofErr w:type="gramEnd"/>
+            <w:r>
+              <w:t xml:space="preserve"> position error</w:t>
+            </w:r>
+          </w:p>
+          <w:p>
+            <w:r>
+              <w:t xml:space="preserve">   </w:t>
+            </w:r>
+            <w:proofErr w:type="spellStart"/>
+            <w:proofErr w:type="gramStart"/>
+            <w:r>
+              <w:t>x,y</w:t>
+            </w:r>
+            <w:proofErr w:type="spellEnd"/>
+            <w:proofErr w:type="gramEnd"/>
+            <w:r>
+              <w:t xml:space="preserve"> velocity</w:t>
+            </w:r>
+          </w:p>
+          <w:p>
+            <w:r>
+              <w:t xml:space="preserve">status flags are </w:t>
+            </w:r>
+            <w:proofErr w:type="spellStart"/>
+            <w:r>
+              <w:t>int</w:t>
+            </w:r>
+            <w:proofErr w:type="spellEnd"/>
+            <w:r>
+              <w:t>, others are doubles</w:t>
+            </w:r>
+          </w:p>
+        </w:tc>
+        <w:tc>
+          <w:tcPr>
+            <w:tcW w:w="3055" w:type="dxa"/>
+          </w:tcPr>
+          <w:p>
+            <w:r>
+              <w:t>Not typically useful, but details are available if necessary</w:t>
+            </w:r>
+          </w:p>
+        </w:tc>
+      </w:tr>
+      <w:tr>
+        <w:tc>
+          <w:tcPr>
+            <w:tcW w:w="3685" w:type="dxa"/>
+          </w:tcPr>
+          <w:p>
+            <w:r>
+              <w:t>FS &lt;</w:t>
+            </w:r>
+            <w:proofErr w:type="spellStart"/>
+            <w:r>
+              <w:t>xstart</w:t>
+            </w:r>
+            <w:proofErr w:type="spellEnd"/>
+            <w:r>
+              <w:t>&gt; &lt;</w:t>
+            </w:r>
+            <w:proofErr w:type="spellStart"/>
+            <w:r>
+              <w:t>ystart</w:t>
+            </w:r>
+            <w:proofErr w:type="spellEnd"/>
+            <w:r>
+              <w:t>&gt; &lt;</w:t>
+            </w:r>
+            <w:proofErr w:type="spellStart"/>
+            <w:r>
+              <w:t>xend</w:t>
+            </w:r>
+            <w:proofErr w:type="spellEnd"/>
+            <w:r>
+              <w:t>&gt; &lt;</w:t>
+            </w:r>
+            <w:proofErr w:type="spellStart"/>
+            <w:r>
+              <w:t>yend</w:t>
+            </w:r>
+            <w:proofErr w:type="spellEnd"/>
+            <w:r>
+              <w:t>&gt; &lt;velocity&gt; &lt;</w:t>
+            </w:r>
+            <w:proofErr w:type="spellStart"/>
+            <w:r>
+              <w:t>mm_trig_spacing</w:t>
+            </w:r>
+            <w:proofErr w:type="spellEnd"/>
+            <w:r>
+              <w:t>&gt; &lt;</w:t>
+            </w:r>
+            <w:proofErr w:type="spellStart"/>
+            <w:r>
+              <w:t>num_pts</w:t>
+            </w:r>
+            <w:proofErr w:type="spellEnd"/>
+            <w:r>
+              <w:t>&gt;</w:t>
+            </w:r>
+          </w:p>
+          <w:p/>
+          <w:p>
+            <w:r>
+              <w:t>F</w:t>
+            </w:r>
+            <w:r>
+              <w:t>LY_SCAN</w:t>
+            </w:r>
+            <w:r>
+              <w:t xml:space="preserve"> &lt;</w:t>
+            </w:r>
+            <w:proofErr w:type="spellStart"/>
+            <w:r>
+              <w:t>xstart</w:t>
+            </w:r>
+            <w:proofErr w:type="spellEnd"/>
+            <w:r>
+              <w:t>&gt; &lt;</w:t>
+            </w:r>
+            <w:proofErr w:type="spellStart"/>
+            <w:r>
+              <w:t>ystart</w:t>
+            </w:r>
+            <w:proofErr w:type="spellEnd"/>
+            <w:r>
+              <w:t>&gt; &lt;</w:t>
+            </w:r>
+            <w:proofErr w:type="spellStart"/>
+            <w:r>
+              <w:t>xend</w:t>
+            </w:r>
+            <w:proofErr w:type="spellEnd"/>
+            <w:r>
+              <w:t>&gt; &lt;</w:t>
+            </w:r>
+            <w:proofErr w:type="spellStart"/>
+            <w:r>
+              <w:t>yend</w:t>
+            </w:r>
+            <w:proofErr w:type="spellEnd"/>
+            <w:r>
+              <w:t>&gt; &lt;velocity&gt; &lt;</w:t>
+            </w:r>
+            <w:proofErr w:type="spellStart"/>
+            <w:r>
+              <w:t>mm_trig_spacing</w:t>
+            </w:r>
+            <w:proofErr w:type="spellEnd"/>
+            <w:r>
+              <w:t>&gt; &lt;</w:t>
+            </w:r>
+            <w:proofErr w:type="spellStart"/>
+            <w:r>
+              <w:t>num_pts</w:t>
+            </w:r>
+            <w:proofErr w:type="spellEnd"/>
+            <w:r>
+              <w:t>&gt;</w:t>
+            </w:r>
+          </w:p>
+          <w:p/>
+        </w:tc>
+        <w:tc>
+          <w:tcPr>
+            <w:tcW w:w="1709" w:type="dxa"/>
+          </w:tcPr>
+          <w:p>
+            <w:r>
+              <w:t>Conditions for CHESS x-ray scan.  Start/end are mm, velocity is mm/s, and spacing is mm</w:t>
+            </w:r>
+          </w:p>
+        </w:tc>
+        <w:tc>
+          <w:tcPr>
+            <w:tcW w:w="2341" w:type="dxa"/>
+          </w:tcPr>
+          <w:p>
+            <w:r>
+              <w:t>0 on success or return code from server scan code (CHESS specific)</w:t>
+            </w:r>
+          </w:p>
+        </w:tc>
+        <w:tc>
+          <w:tcPr>
+            <w:tcW w:w="3055" w:type="dxa"/>
+          </w:tcPr>
+          <w:p>
+            <w:r>
+              <w:t>Existing code for X-ray scans.  Unlikely to be used in the future, but kept since functional.</w:t>
+            </w:r>
+          </w:p>
+        </w:tc>
+      </w:tr>
+      <w:tr>
+        <w:tc>
+          <w:tcPr>
+            <w:tcW w:w="3685" w:type="dxa"/>
+          </w:tcPr>
+          <w:p>
+            <w:r>
+              <w:t>QT</w:t>
+            </w:r>
+          </w:p>
+          <w:p>
+            <w:r>
+              <w:t>QUERY_TRIGGERS</w:t>
+            </w:r>
+          </w:p>
+        </w:tc>
+        <w:tc>
+          <w:tcPr>
+            <w:tcW w:w="1709" w:type="dxa"/>
+          </w:tcPr>
+          <w:p>
+            <w:r>
+              <w:t>[none]</w:t>
+            </w:r>
+          </w:p>
+        </w:tc>
+        <w:tc>
+          <w:tcPr>
+            <w:tcW w:w="2341" w:type="dxa"/>
+          </w:tcPr>
+          <w:p>
+            <w:r>
+              <w:t>List of positions for x-ray triggers in format</w:t>
+            </w:r>
+          </w:p>
+          <w:p>
+            <w:r>
+              <w:t xml:space="preserve">   (-18.4287,97.0832) (including parentheses) separated by a space.</w:t>
+            </w:r>
+          </w:p>
+        </w:tc>
+        <w:tc>
+          <w:tcPr>
+            <w:tcW w:w="3055" w:type="dxa"/>
+          </w:tcPr>
+          <w:p>
+            <w:r>
+              <w:t>Allows encoding of best estimate for position each x-ray scan would correspond to on the wafer into scan metadata</w:t>
+            </w:r>
+          </w:p>
+        </w:tc>
+      </w:tr>
+    </w:tbl>
+    <w:p/>
     <w:sectPr>
       <w:pgSz w:w="12240" w:h="15840"/>
       <w:pgMar w:top="720" w:right="720" w:bottom="720" w:left="720" w:header="720" w:footer="720" w:gutter="0"/>
@@ -2826,6 +4186,25 @@
       <w:contextualSpacing/>
     </w:pPr>
   </w:style>
+  <w:style w:type="table" w:styleId="TableGrid">
+    <w:name w:val="Table Grid"/>
+    <w:basedOn w:val="TableNormal"/>
+    <w:uiPriority w:val="39"/>
+    <w:rsid w:val="00812713"/>
+    <w:pPr>
+      <w:spacing w:after="0" w:line="240" w:lineRule="auto"/>
+    </w:pPr>
+    <w:tblPr>
+      <w:tblBorders>
+        <w:top w:val="single" w:sz="4" w:space="0" w:color="auto"/>
+        <w:left w:val="single" w:sz="4" w:space="0" w:color="auto"/>
+        <w:bottom w:val="single" w:sz="4" w:space="0" w:color="auto"/>
+        <w:right w:val="single" w:sz="4" w:space="0" w:color="auto"/>
+        <w:insideH w:val="single" w:sz="4" w:space="0" w:color="auto"/>
+        <w:insideV w:val="single" w:sz="4" w:space="0" w:color="auto"/>
+      </w:tblBorders>
+    </w:tblPr>
+  </w:style>
 </w:styles>
 </file>
 

</xml_diff>